<commit_message>
Aufgabe 3 angepasst, kein chain of thought
</commit_message>
<xml_diff>
--- a/aufgaben/aufgabe_3/Aufgabe3.docx
+++ b/aufgaben/aufgabe_3/Aufgabe3.docx
@@ -5,28 +5,13 @@
     <w:p>
       <w:pPr>
         <w:pStyle w:val="berschrift1"/>
-        <w:rPr>
-          <w:lang w:val="en-US"/>
-        </w:rPr>
       </w:pPr>
       <w:bookmarkStart w:id="0" w:name="_Toc195737245"/>
       <w:r>
-        <w:rPr>
-          <w:lang w:val="en-US"/>
-        </w:rPr>
         <w:t>Aufgabe 3</w:t>
       </w:r>
       <w:r>
-        <w:rPr>
-          <w:lang w:val="en-US"/>
-        </w:rPr>
-        <w:t xml:space="preserve"> – Shot-Prompting &amp; Chain of </w:t>
-      </w:r>
-      <w:r>
-        <w:rPr>
-          <w:lang w:val="en-US"/>
-        </w:rPr>
-        <w:t>Thought</w:t>
+        <w:t xml:space="preserve"> – Shot-Prompting</w:t>
       </w:r>
       <w:bookmarkEnd w:id="0"/>
     </w:p>
@@ -39,7 +24,18 @@
         <w:t>Ziel:</w:t>
       </w:r>
       <w:r>
-        <w:t xml:space="preserve"> In dieser Aufgabe wirst du verschiedene Prompting-Techniken kennenlernen und anwenden, um ein logisches Problem mithilfe des Chatbots zu lösen. Du wirst die Effektivität der einzelnen Methoden vergleichen.</w:t>
+        <w:t xml:space="preserve"> </w:t>
+      </w:r>
+      <w:r>
+        <w:t xml:space="preserve">In dieser Aufgabe wirst du die </w:t>
+      </w:r>
+      <w:proofErr w:type="spellStart"/>
+      <w:r>
+        <w:t>Few</w:t>
+      </w:r>
+      <w:proofErr w:type="spellEnd"/>
+      <w:r>
+        <w:t>-Shot Prompting-Technik anwenden, um einen Chatbot dabei zu unterstützen, konsistente Benennungskonventionen in einer fiktiven Softwarearchitektur zu erkennen und anzuwenden. Du wirst die Fähigkeit des Chatbots testen, Muster in der Namensgebung von Komponenten zu verstehen und diese auf neue, ähnliche Komponenten anzuwenden.</w:t>
       </w:r>
     </w:p>
     <w:p>
@@ -48,55 +44,35 @@
           <w:b/>
           <w:bCs/>
         </w:rPr>
-        <w:t>Das logische Problem:</w:t>
-      </w:r>
-    </w:p>
-    <w:p>
-      <w:r>
-        <w:t>Ein Softwareentwicklungsteam besteht aus drei Entwicklern: Alice, Bob und Carol. Jeder von ihnen ist auf eine von drei Programmiersprachen spezialisiert: Python, Java und JavaScript. Allerdings ist die Reihenfolge der Spezialisierungen nicht direkt bekannt.</w:t>
-      </w:r>
-    </w:p>
-    <w:p>
-      <w:r>
-        <w:t>Folgende Fakten sind gegeben:</w:t>
-      </w:r>
-    </w:p>
-    <w:p>
-      <w:pPr>
-        <w:numPr>
-          <w:ilvl w:val="0"/>
-          <w:numId w:val="3"/>
-        </w:numPr>
-      </w:pPr>
-      <w:r>
-        <w:t>Alice beherrscht kein Java.</w:t>
-      </w:r>
-    </w:p>
-    <w:p>
-      <w:pPr>
-        <w:numPr>
-          <w:ilvl w:val="0"/>
-          <w:numId w:val="3"/>
-        </w:numPr>
-      </w:pPr>
-      <w:r>
-        <w:t>Der Java-Spezialist sitzt links von Bob.</w:t>
-      </w:r>
-    </w:p>
-    <w:p>
-      <w:pPr>
-        <w:numPr>
-          <w:ilvl w:val="0"/>
-          <w:numId w:val="3"/>
-        </w:numPr>
-      </w:pPr>
-      <w:r>
-        <w:t>Carol ist die JavaScript-Expertin.</w:t>
-      </w:r>
-    </w:p>
-    <w:p>
-      <w:r>
-        <w:t>Welcher Entwickler ist auf welche Programmiersprache spezialisiert?</w:t>
+        <w:t xml:space="preserve">Das </w:t>
+      </w:r>
+      <w:proofErr w:type="spellStart"/>
+      <w:r>
+        <w:rPr>
+          <w:b/>
+          <w:bCs/>
+        </w:rPr>
+        <w:t>Benennugns</w:t>
+      </w:r>
+      <w:proofErr w:type="spellEnd"/>
+      <w:r>
+        <w:rPr>
+          <w:b/>
+          <w:bCs/>
+        </w:rPr>
+        <w:t>-P</w:t>
+      </w:r>
+      <w:r>
+        <w:rPr>
+          <w:b/>
+          <w:bCs/>
+        </w:rPr>
+        <w:t>roblem:</w:t>
+      </w:r>
+    </w:p>
+    <w:p>
+      <w:r>
+        <w:t>Du entwickelst eine modulare Softwarearchitektur und möchtest sicherstellen, dass die Benennung von Modulen und deren zugehörigen Ereignissen einer einheitlichen Konvention folgt. Du gibst dem Chatbot einige Beispiele, um ihm das gewünschte Muster zu vermitteln.</w:t>
       </w:r>
     </w:p>
     <w:p>
@@ -110,214 +86,161 @@
     </w:p>
     <w:p>
       <w:r>
-        <w:t>Für dieses Problem wirst du drei verschiedene Chat-Sitzungen starten und jeweils eine andere Prompting-Technik anwenden:</w:t>
-      </w:r>
-    </w:p>
-    <w:p>
-      <w:pPr>
-        <w:numPr>
-          <w:ilvl w:val="0"/>
-          <w:numId w:val="4"/>
-        </w:numPr>
-      </w:pPr>
-      <w:r>
+        <w:t>Starte einen neuen Chat und gib dem Chatbot die folgende Anfrage, die mehrere Beispiele für Benennungskonventionen enthält:</w:t>
+      </w:r>
+    </w:p>
+    <w:p>
+      <w:r>
+        <w:t>Hier sind einige Beispiele für die Benennung von Modulen und den zugehörigen Ereignissen in unserer Softwarearchitektur. Bitte wende das erkannte Muster auf die neuen Module am Ende an.</w:t>
+      </w:r>
+    </w:p>
+    <w:p>
+      <w:r>
+        <w:t>Beispiel 1:</w:t>
+      </w:r>
+    </w:p>
+    <w:p>
+      <w:r>
+        <w:t>Modul: Benutzerverwaltung</w:t>
+      </w:r>
+    </w:p>
+    <w:p>
+      <w:r>
+        <w:t xml:space="preserve">Ereignis für Erstellung: </w:t>
+      </w:r>
+      <w:proofErr w:type="spellStart"/>
+      <w:r>
+        <w:t>benutzer_erstellt</w:t>
+      </w:r>
+      <w:proofErr w:type="spellEnd"/>
+    </w:p>
+    <w:p>
+      <w:r>
+        <w:t xml:space="preserve">Ereignis für Löschung: </w:t>
+      </w:r>
+      <w:proofErr w:type="spellStart"/>
+      <w:r>
+        <w:t>benutzer_geloescht</w:t>
+      </w:r>
+      <w:proofErr w:type="spellEnd"/>
+    </w:p>
+    <w:p>
+      <w:r>
+        <w:t>Beispiel 2:</w:t>
+      </w:r>
+    </w:p>
+    <w:p>
+      <w:r>
+        <w:t>Modul: Bestellabwicklung</w:t>
+      </w:r>
+    </w:p>
+    <w:p>
+      <w:r>
+        <w:t xml:space="preserve">Ereignis für Aufgabe: </w:t>
+      </w:r>
+      <w:proofErr w:type="spellStart"/>
+      <w:r>
+        <w:t>bestellung_aufgegeben</w:t>
+      </w:r>
+      <w:proofErr w:type="spellEnd"/>
+    </w:p>
+    <w:p>
+      <w:r>
+        <w:t xml:space="preserve">Ereignis für Stornierung: </w:t>
+      </w:r>
+      <w:proofErr w:type="spellStart"/>
+      <w:r>
+        <w:t>bestellung_storniert</w:t>
+      </w:r>
+      <w:proofErr w:type="spellEnd"/>
+    </w:p>
+    <w:p>
+      <w:r>
+        <w:t>Beispiel 3:</w:t>
+      </w:r>
+    </w:p>
+    <w:p>
+      <w:r>
+        <w:t>Modul: Produktkatalog</w:t>
+      </w:r>
+    </w:p>
+    <w:p>
+      <w:r>
+        <w:t xml:space="preserve">Ereignis für Hinzufügung: </w:t>
+      </w:r>
+      <w:proofErr w:type="spellStart"/>
+      <w:r>
+        <w:t>produkt_hinzugefuegt</w:t>
+      </w:r>
+      <w:proofErr w:type="spellEnd"/>
+    </w:p>
+    <w:p>
+      <w:r>
+        <w:t xml:space="preserve">Ereignis für Entfernung: </w:t>
+      </w:r>
+      <w:proofErr w:type="spellStart"/>
+      <w:r>
+        <w:t>produkt_entfernt</w:t>
+      </w:r>
+      <w:proofErr w:type="spellEnd"/>
+    </w:p>
+    <w:p/>
+    <w:p/>
+    <w:p/>
+    <w:p>
+      <w:r>
+        <w:lastRenderedPageBreak/>
+        <w:t>Neue Module:</w:t>
+      </w:r>
+    </w:p>
+    <w:p>
+      <w:r>
+        <w:t>1. Modul: Nachrichtenübermittlung</w:t>
+      </w:r>
+    </w:p>
+    <w:p>
+      <w:r>
+        <w:t xml:space="preserve">   Ereignis für Versand:</w:t>
+      </w:r>
+    </w:p>
+    <w:p>
+      <w:r>
+        <w:t xml:space="preserve">   Ereignis für Empfang:</w:t>
+      </w:r>
+    </w:p>
+    <w:p>
+      <w:r>
+        <w:t>2. Modul: Sitzungsmanagement</w:t>
+      </w:r>
+    </w:p>
+    <w:p>
+      <w:r>
+        <w:t xml:space="preserve">   Ereignis für Start:</w:t>
+      </w:r>
+    </w:p>
+    <w:p>
+      <w:r>
+        <w:t xml:space="preserve">   Ereignis für Beendigung:</w:t>
+      </w:r>
+    </w:p>
+    <w:p>
+      <w:r>
+        <w:rPr>
+          <w:b/>
+        </w:rPr>
+        <w:t>Aufgabe</w:t>
+      </w:r>
+      <w:r>
+        <w:t>: Fülle die fehlenden Ereignisnamen für die neuen Module basierend auf den Mustern in den obigen Beispielen aus.</w:t>
+      </w:r>
+    </w:p>
+    <w:p>
+      <w:pPr>
         <w:rPr>
           <w:b/>
           <w:bCs/>
         </w:rPr>
-        <w:t>Zero-Shot Prompting:</w:t>
-      </w:r>
-    </w:p>
-    <w:p>
-      <w:pPr>
-        <w:numPr>
-          <w:ilvl w:val="1"/>
-          <w:numId w:val="4"/>
-        </w:numPr>
-      </w:pPr>
-      <w:r>
-        <w:t>Starte einen neuen Chat.</w:t>
-      </w:r>
-    </w:p>
-    <w:p>
-      <w:pPr>
-        <w:numPr>
-          <w:ilvl w:val="1"/>
-          <w:numId w:val="4"/>
-        </w:numPr>
-      </w:pPr>
-      <w:r>
-        <w:t>Gib dem Chatbot direkt die Aufgabe, das Problem zu lösen, ohne jegliche Beispiele.</w:t>
-      </w:r>
-    </w:p>
-    <w:p>
-      <w:pPr>
-        <w:numPr>
-          <w:ilvl w:val="0"/>
-          <w:numId w:val="4"/>
-        </w:numPr>
-        <w:rPr>
-          <w:b/>
-          <w:bCs/>
-        </w:rPr>
-      </w:pPr>
-      <w:proofErr w:type="spellStart"/>
-      <w:r>
-        <w:rPr>
-          <w:b/>
-          <w:bCs/>
-        </w:rPr>
-        <w:t>Few</w:t>
-      </w:r>
-      <w:proofErr w:type="spellEnd"/>
-      <w:r>
-        <w:rPr>
-          <w:b/>
-          <w:bCs/>
-        </w:rPr>
-        <w:t>-Shot Prompting:</w:t>
-      </w:r>
-    </w:p>
-    <w:p>
-      <w:pPr>
-        <w:numPr>
-          <w:ilvl w:val="1"/>
-          <w:numId w:val="4"/>
-        </w:numPr>
-        <w:rPr>
-          <w:lang w:eastAsia="de-DE"/>
-        </w:rPr>
-      </w:pPr>
-      <w:r>
-        <w:rPr>
-          <w:lang w:eastAsia="de-DE"/>
-        </w:rPr>
-        <w:t>Starte einen neuen Chat.</w:t>
-      </w:r>
-    </w:p>
-    <w:p>
-      <w:pPr>
-        <w:numPr>
-          <w:ilvl w:val="1"/>
-          <w:numId w:val="4"/>
-        </w:numPr>
-        <w:rPr>
-          <w:lang w:eastAsia="de-DE"/>
-        </w:rPr>
-      </w:pPr>
-      <w:r>
-        <w:rPr>
-          <w:lang w:eastAsia="de-DE"/>
-        </w:rPr>
-        <w:t>Gib dem Chatbot das Problem und mindestens ein ähnliches Beispiel mit der dazugehörigen Lösung.</w:t>
-      </w:r>
-    </w:p>
-    <w:p>
-      <w:pPr>
-        <w:numPr>
-          <w:ilvl w:val="0"/>
-          <w:numId w:val="4"/>
-        </w:numPr>
-        <w:rPr>
-          <w:b/>
-          <w:bCs/>
-        </w:rPr>
-      </w:pPr>
-      <w:r>
-        <w:rPr>
-          <w:b/>
-          <w:bCs/>
-        </w:rPr>
-        <w:t xml:space="preserve">Chain </w:t>
-      </w:r>
-      <w:proofErr w:type="spellStart"/>
-      <w:r>
-        <w:rPr>
-          <w:b/>
-          <w:bCs/>
-        </w:rPr>
-        <w:t>of</w:t>
-      </w:r>
-      <w:proofErr w:type="spellEnd"/>
-      <w:r>
-        <w:rPr>
-          <w:b/>
-          <w:bCs/>
-        </w:rPr>
-        <w:t xml:space="preserve"> </w:t>
-      </w:r>
-      <w:proofErr w:type="spellStart"/>
-      <w:r>
-        <w:rPr>
-          <w:b/>
-          <w:bCs/>
-        </w:rPr>
-        <w:t>Thought</w:t>
-      </w:r>
-      <w:proofErr w:type="spellEnd"/>
-      <w:r>
-        <w:rPr>
-          <w:b/>
-          <w:bCs/>
-        </w:rPr>
-        <w:t xml:space="preserve"> Prompting:</w:t>
-      </w:r>
-    </w:p>
-    <w:p>
-      <w:pPr>
-        <w:numPr>
-          <w:ilvl w:val="1"/>
-          <w:numId w:val="4"/>
-        </w:numPr>
-        <w:rPr>
-          <w:b/>
-          <w:bCs/>
-        </w:rPr>
-      </w:pPr>
-      <w:r>
-        <w:t>Starte einen neuen Chat.</w:t>
-      </w:r>
-    </w:p>
-    <w:p>
-      <w:pPr>
-        <w:numPr>
-          <w:ilvl w:val="1"/>
-          <w:numId w:val="4"/>
-        </w:numPr>
-        <w:rPr>
-          <w:b/>
-          <w:bCs/>
-        </w:rPr>
-      </w:pPr>
-      <w:r>
-        <w:t>Gib dem Chatbot das Problem und ein Beispiel, bei dem der Lösungsweg Schritt für Schritt erklärt wird.</w:t>
-      </w:r>
-    </w:p>
-    <w:p>
-      <w:pPr>
-        <w:rPr>
-          <w:b/>
-          <w:bCs/>
-        </w:rPr>
-      </w:pPr>
-    </w:p>
-    <w:p>
-      <w:pPr>
-        <w:rPr>
-          <w:bCs/>
-          <w:i/>
-          <w:iCs/>
-        </w:rPr>
-      </w:pPr>
-      <w:r>
-        <w:rPr>
-          <w:bCs/>
-          <w:i/>
-          <w:iCs/>
-        </w:rPr>
-        <w:lastRenderedPageBreak/>
-        <w:t>Siehe nächste Seite ebenfalls</w:t>
-      </w:r>
+      </w:pPr>
     </w:p>
     <w:p>
       <w:pPr>
@@ -334,20 +257,25 @@
     </w:p>
     <w:p>
       <w:r>
-        <w:t>Nachdem du alle drei Prompting-Techniken ausprobiert hast, beantworte folgende Frage:</w:t>
-      </w:r>
-    </w:p>
-    <w:p>
-      <w:r>
-        <w:t xml:space="preserve">Bei welchem Ansatz waren die Antworten des Chatbots am </w:t>
-      </w:r>
-      <w:proofErr w:type="spellStart"/>
-      <w:r>
-        <w:t>zufriedenstellendsten</w:t>
-      </w:r>
-      <w:proofErr w:type="spellEnd"/>
-      <w:r>
-        <w:t xml:space="preserve"> und warum?</w:t>
+        <w:t>Nachdem du den Chatbot die Aufgabe hast bearbeiten lassen, beurteile die Qualität der vorgeschlagenen Ereignisnamen.</w:t>
+      </w:r>
+    </w:p>
+    <w:p>
+      <w:r>
+        <w:t xml:space="preserve">Hat der Chatbot das Muster erkannt, dass Ereignisnamen typischerweise aus dem Modulnamen (in Kleinbuchstaben und mit </w:t>
+      </w:r>
+      <w:proofErr w:type="gramStart"/>
+      <w:r>
+        <w:t>Unterstrich</w:t>
+      </w:r>
+      <w:proofErr w:type="gramEnd"/>
+      <w:r>
+        <w:t xml:space="preserve"> getrennt) und einer Beschreibung der Aktion (im Partizip Perfekt) bestehen?</w:t>
+      </w:r>
+    </w:p>
+    <w:p>
+      <w:r>
+        <w:t>Sind die vorgeschlagenen Ereignisnamen für die neuen Module logisch und konsistent mit den gegebenen Beispielen?</w:t>
       </w:r>
     </w:p>
     <w:sectPr>

</xml_diff>